<commit_message>
Update for Cosm start
</commit_message>
<xml_diff>
--- a/resume_source.docx
+++ b/resume_source.docx
@@ -1,6 +1,6 @@
 
 <file path=word/document.xml><?xml version="1.0" encoding="utf-8"?>
-<w:document xmlns:wpc="http://schemas.microsoft.com/office/word/2010/wordprocessingCanvas" xmlns:cx="http://schemas.microsoft.com/office/drawing/2014/chartex" xmlns:cx1="http://schemas.microsoft.com/office/drawing/2015/9/8/chartex" xmlns:cx2="http://schemas.microsoft.com/office/drawing/2015/10/21/chartex" xmlns:cx3="http://schemas.microsoft.com/office/drawing/2016/5/9/chartex" xmlns:cx4="http://schemas.microsoft.com/office/drawing/2016/5/10/chartex" xmlns:cx5="http://schemas.microsoft.com/office/drawing/2016/5/11/chartex" xmlns:cx6="http://schemas.microsoft.com/office/drawing/2016/5/12/chartex" xmlns:cx7="http://schemas.microsoft.com/office/drawing/2016/5/13/chartex" xmlns:cx8="http://schemas.microsoft.com/office/drawing/2016/5/14/chartex" xmlns:mc="http://schemas.openxmlformats.org/markup-compatibility/2006" xmlns:aink="http://schemas.microsoft.com/office/drawing/2016/ink" xmlns:am3d="http://schemas.microsoft.com/office/drawing/2017/model3d" xmlns:o="urn:schemas-microsoft-com:office:office" xmlns:r="http://schemas.openxmlformats.org/officeDocument/2006/relationships" xmlns:m="http://schemas.openxmlformats.org/officeDocument/2006/math" xmlns:v="urn:schemas-microsoft-com:vml" xmlns:wp14="http://schemas.microsoft.com/office/word/2010/wordprocessingDrawing" xmlns:wp="http://schemas.openxmlformats.org/drawingml/2006/wordprocessingDrawing" xmlns:w10="urn:schemas-microsoft-com:office:word" xmlns:w="http://schemas.openxmlformats.org/wordprocessingml/2006/main" xmlns:w14="http://schemas.microsoft.com/office/word/2010/wordml" xmlns:w15="http://schemas.microsoft.com/office/word/2012/wordml" xmlns:w16cid="http://schemas.microsoft.com/office/word/2016/wordml/cid" xmlns:w16se="http://schemas.microsoft.com/office/word/2015/wordml/symex" xmlns:wpg="http://schemas.microsoft.com/office/word/2010/wordprocessingGroup" xmlns:wpi="http://schemas.microsoft.com/office/word/2010/wordprocessingInk" xmlns:wne="http://schemas.microsoft.com/office/word/2006/wordml" xmlns:wps="http://schemas.microsoft.com/office/word/2010/wordprocessingShape" mc:Ignorable="w14 w15 w16se w16cid wp14">
+<w:document xmlns:wpc="http://schemas.microsoft.com/office/word/2010/wordprocessingCanvas" xmlns:cx="http://schemas.microsoft.com/office/drawing/2014/chartex" xmlns:cx1="http://schemas.microsoft.com/office/drawing/2015/9/8/chartex" xmlns:cx2="http://schemas.microsoft.com/office/drawing/2015/10/21/chartex" xmlns:cx3="http://schemas.microsoft.com/office/drawing/2016/5/9/chartex" xmlns:cx4="http://schemas.microsoft.com/office/drawing/2016/5/10/chartex" xmlns:cx5="http://schemas.microsoft.com/office/drawing/2016/5/11/chartex" xmlns:cx6="http://schemas.microsoft.com/office/drawing/2016/5/12/chartex" xmlns:cx7="http://schemas.microsoft.com/office/drawing/2016/5/13/chartex" xmlns:cx8="http://schemas.microsoft.com/office/drawing/2016/5/14/chartex" xmlns:mc="http://schemas.openxmlformats.org/markup-compatibility/2006" xmlns:aink="http://schemas.microsoft.com/office/drawing/2016/ink" xmlns:am3d="http://schemas.microsoft.com/office/drawing/2017/model3d" xmlns:o="urn:schemas-microsoft-com:office:office" xmlns:r="http://schemas.openxmlformats.org/officeDocument/2006/relationships" xmlns:m="http://schemas.openxmlformats.org/officeDocument/2006/math" xmlns:v="urn:schemas-microsoft-com:vml" xmlns:wp14="http://schemas.microsoft.com/office/word/2010/wordprocessingDrawing" xmlns:wp="http://schemas.openxmlformats.org/drawingml/2006/wordprocessingDrawing" xmlns:w10="urn:schemas-microsoft-com:office:word" xmlns:w="http://schemas.openxmlformats.org/wordprocessingml/2006/main" xmlns:w14="http://schemas.microsoft.com/office/word/2010/wordml" xmlns:w15="http://schemas.microsoft.com/office/word/2012/wordml" xmlns:w16cex="http://schemas.microsoft.com/office/word/2018/wordml/cex" xmlns:w16cid="http://schemas.microsoft.com/office/word/2016/wordml/cid" xmlns:w16="http://schemas.microsoft.com/office/word/2018/wordml" xmlns:w16sdtdh="http://schemas.microsoft.com/office/word/2020/wordml/sdtdatahash" xmlns:w16se="http://schemas.microsoft.com/office/word/2015/wordml/symex" xmlns:wpg="http://schemas.microsoft.com/office/word/2010/wordprocessingGroup" xmlns:wpi="http://schemas.microsoft.com/office/word/2010/wordprocessingInk" xmlns:wne="http://schemas.microsoft.com/office/word/2006/wordml" xmlns:wps="http://schemas.microsoft.com/office/word/2010/wordprocessingShape" mc:Ignorable="w14 w15 w16se w16cid w16 w16cex w16sdtdh wp14">
   <w:body>
     <w:p>
       <w:pPr>
@@ -608,18 +608,8 @@
                 <w:sz w:val="20"/>
                 <w:szCs w:val="20"/>
               </w:rPr>
-              <w:t xml:space="preserve">Prometheus, Loki, Grafana, </w:t>
-            </w:r>
-            <w:proofErr w:type="spellStart"/>
-            <w:r>
-              <w:rPr>
-                <w:rFonts w:ascii="Lato Light" w:hAnsi="Lato Light"/>
-                <w:sz w:val="20"/>
-                <w:szCs w:val="20"/>
-              </w:rPr>
-              <w:t>Istio</w:t>
-            </w:r>
-            <w:proofErr w:type="spellEnd"/>
+              <w:t>Prometheus, Loki, Grafana, Istio</w:t>
+            </w:r>
           </w:p>
         </w:tc>
       </w:tr>
@@ -687,7 +677,6 @@
               </w:rPr>
               <w:t xml:space="preserve">, Snowflake, S3, Redshift, </w:t>
             </w:r>
-            <w:proofErr w:type="spellStart"/>
             <w:r>
               <w:rPr>
                 <w:rFonts w:ascii="Lato Light" w:hAnsi="Lato Light"/>
@@ -696,7 +685,6 @@
               </w:rPr>
               <w:t>Redis</w:t>
             </w:r>
-            <w:proofErr w:type="spellEnd"/>
             <w:r>
               <w:rPr>
                 <w:rFonts w:ascii="Lato Light" w:hAnsi="Lato Light"/>
@@ -1414,7 +1402,6 @@
               </w:rPr>
               <w:t>/</w:t>
             </w:r>
-            <w:proofErr w:type="spellStart"/>
             <w:r>
               <w:rPr>
                 <w:rStyle w:val="Hyperlink"/>
@@ -1423,7 +1410,6 @@
               </w:rPr>
               <w:t>unica</w:t>
             </w:r>
-            <w:proofErr w:type="spellEnd"/>
           </w:p>
           <w:p>
             <w:pPr>
@@ -1707,46 +1693,6 @@
                 <w:szCs w:val="20"/>
               </w:rPr>
               <w:t>Joint Minor, Computer Science &amp; Mathematics</w:t>
-            </w:r>
-          </w:p>
-        </w:tc>
-      </w:tr>
-      <w:tr>
-        <w:tc>
-          <w:tcPr>
-            <w:tcW w:w="4675" w:type="dxa"/>
-          </w:tcPr>
-          <w:p>
-            <w:pPr>
-              <w:spacing w:line="276" w:lineRule="auto"/>
-              <w:rPr>
-                <w:rFonts w:ascii="Lato Light" w:hAnsi="Lato Light"/>
-              </w:rPr>
-            </w:pPr>
-            <w:r>
-              <w:rPr>
-                <w:rFonts w:ascii="Lato Light" w:hAnsi="Lato Light"/>
-              </w:rPr>
-              <w:t>Harvard-Westlake School</w:t>
-            </w:r>
-          </w:p>
-        </w:tc>
-        <w:tc>
-          <w:tcPr>
-            <w:tcW w:w="4675" w:type="dxa"/>
-          </w:tcPr>
-          <w:p>
-            <w:pPr>
-              <w:spacing w:line="276" w:lineRule="auto"/>
-              <w:rPr>
-                <w:rFonts w:ascii="Lato Light" w:hAnsi="Lato Light"/>
-              </w:rPr>
-            </w:pPr>
-            <w:r>
-              <w:rPr>
-                <w:rFonts w:ascii="Lato Light" w:hAnsi="Lato Light"/>
-              </w:rPr>
-              <w:t>Graduated Spring 2013</w:t>
             </w:r>
           </w:p>
         </w:tc>
@@ -1809,6 +1755,7 @@
           <w:sz w:val="28"/>
           <w:szCs w:val="28"/>
         </w:rPr>
+        <w:lastRenderedPageBreak/>
         <w:t>Experience</w:t>
       </w:r>
     </w:p>
@@ -1832,7 +1779,7 @@
       </w:tblGrid>
       <w:tr>
         <w:trPr>
-          <w:trHeight w:val="369"/>
+          <w:trHeight w:val="1142"/>
         </w:trPr>
         <w:tc>
           <w:tcPr>
@@ -1850,26 +1797,32 @@
               <w:rPr>
                 <w:rFonts w:ascii="Lato Light" w:hAnsi="Lato Light"/>
               </w:rPr>
-              <w:t>Nativo</w:t>
+              <w:t>Cosm</w:t>
             </w:r>
             <w:proofErr w:type="spellEnd"/>
             <w:r>
               <w:rPr>
                 <w:rFonts w:ascii="Lato Light" w:hAnsi="Lato Light"/>
               </w:rPr>
-              <w:t xml:space="preserve"> Inc. – </w:t>
-            </w:r>
-            <w:r>
-              <w:rPr>
-                <w:rFonts w:ascii="Lato Light" w:hAnsi="Lato Light"/>
-              </w:rPr>
-              <w:t xml:space="preserve">Big </w:t>
-            </w:r>
-            <w:r>
-              <w:rPr>
-                <w:rFonts w:ascii="Lato Light" w:hAnsi="Lato Light"/>
-              </w:rPr>
-              <w:t>Data Engineer</w:t>
+              <w:t xml:space="preserve"> – Senior Data Engineer</w:t>
+            </w:r>
+          </w:p>
+          <w:p>
+            <w:pPr>
+              <w:spacing w:line="276" w:lineRule="auto"/>
+              <w:rPr>
+                <w:rFonts w:ascii="Lato Light" w:hAnsi="Lato Light"/>
+                <w:sz w:val="20"/>
+                <w:szCs w:val="20"/>
+              </w:rPr>
+            </w:pPr>
+            <w:r>
+              <w:rPr>
+                <w:rFonts w:ascii="Lato Light" w:hAnsi="Lato Light"/>
+                <w:sz w:val="20"/>
+                <w:szCs w:val="20"/>
+              </w:rPr>
+              <w:t>Building data systems powering next generation live experiences</w:t>
             </w:r>
           </w:p>
         </w:tc>
@@ -1888,32 +1841,24 @@
               <w:rPr>
                 <w:rFonts w:ascii="Lato Light" w:hAnsi="Lato Light"/>
               </w:rPr>
-              <w:t>January 20</w:t>
-            </w:r>
-            <w:r>
-              <w:rPr>
-                <w:rFonts w:ascii="Lato Light" w:hAnsi="Lato Light"/>
-              </w:rPr>
-              <w:t>20</w:t>
-            </w:r>
-            <w:r>
-              <w:rPr>
-                <w:rFonts w:ascii="Lato Light" w:hAnsi="Lato Light"/>
-              </w:rPr>
-              <w:t xml:space="preserve"> – </w:t>
-            </w:r>
-            <w:r>
-              <w:rPr>
-                <w:rFonts w:ascii="Lato Light" w:hAnsi="Lato Light"/>
-              </w:rPr>
-              <w:t>Present</w:t>
-            </w:r>
+              <w:t>September 2021 – Present</w:t>
+            </w:r>
+          </w:p>
+          <w:p>
+            <w:pPr>
+              <w:spacing w:line="276" w:lineRule="auto"/>
+              <w:rPr>
+                <w:rFonts w:ascii="Lato Light" w:hAnsi="Lato Light"/>
+                <w:sz w:val="20"/>
+                <w:szCs w:val="20"/>
+              </w:rPr>
+            </w:pPr>
           </w:p>
         </w:tc>
       </w:tr>
       <w:tr>
         <w:trPr>
-          <w:trHeight w:val="1232"/>
+          <w:trHeight w:val="369"/>
         </w:trPr>
         <w:tc>
           <w:tcPr>
@@ -1924,37 +1869,33 @@
               <w:spacing w:line="276" w:lineRule="auto"/>
               <w:rPr>
                 <w:rFonts w:ascii="Lato Light" w:hAnsi="Lato Light"/>
-                <w:sz w:val="20"/>
-                <w:szCs w:val="20"/>
-              </w:rPr>
-            </w:pPr>
-            <w:r>
-              <w:rPr>
-                <w:rFonts w:ascii="Lato Light" w:hAnsi="Lato Light"/>
-                <w:sz w:val="20"/>
-                <w:szCs w:val="20"/>
-              </w:rPr>
-              <w:t>Responsible for new streaming data architecture for 5+ TB of new data per day using transactional data lake</w:t>
-            </w:r>
-            <w:bookmarkStart w:id="0" w:name="_GoBack"/>
-            <w:bookmarkEnd w:id="0"/>
-          </w:p>
-          <w:p>
-            <w:pPr>
-              <w:spacing w:line="276" w:lineRule="auto"/>
-              <w:rPr>
-                <w:rFonts w:ascii="Lato Light" w:hAnsi="Lato Light"/>
-                <w:sz w:val="20"/>
-                <w:szCs w:val="20"/>
-              </w:rPr>
-            </w:pPr>
-            <w:r>
-              <w:rPr>
-                <w:rFonts w:ascii="Lato Light" w:hAnsi="Lato Light"/>
-                <w:sz w:val="20"/>
-                <w:szCs w:val="20"/>
-              </w:rPr>
-              <w:t>Managing data warehouse of 150+ TB</w:t>
+              </w:rPr>
+            </w:pPr>
+            <w:proofErr w:type="spellStart"/>
+            <w:r>
+              <w:rPr>
+                <w:rFonts w:ascii="Lato Light" w:hAnsi="Lato Light"/>
+              </w:rPr>
+              <w:t>Nativo</w:t>
+            </w:r>
+            <w:proofErr w:type="spellEnd"/>
+            <w:r>
+              <w:rPr>
+                <w:rFonts w:ascii="Lato Light" w:hAnsi="Lato Light"/>
+              </w:rPr>
+              <w:t xml:space="preserve"> Inc. – </w:t>
+            </w:r>
+            <w:r>
+              <w:rPr>
+                <w:rFonts w:ascii="Lato Light" w:hAnsi="Lato Light"/>
+              </w:rPr>
+              <w:t xml:space="preserve">Big </w:t>
+            </w:r>
+            <w:r>
+              <w:rPr>
+                <w:rFonts w:ascii="Lato Light" w:hAnsi="Lato Light"/>
+              </w:rPr>
+              <w:t>Data Engineer</w:t>
             </w:r>
           </w:p>
         </w:tc>
@@ -1969,12 +1910,36 @@
                 <w:rFonts w:ascii="Lato Light" w:hAnsi="Lato Light"/>
               </w:rPr>
             </w:pPr>
+            <w:r>
+              <w:rPr>
+                <w:rFonts w:ascii="Lato Light" w:hAnsi="Lato Light"/>
+              </w:rPr>
+              <w:t>January 20</w:t>
+            </w:r>
+            <w:r>
+              <w:rPr>
+                <w:rFonts w:ascii="Lato Light" w:hAnsi="Lato Light"/>
+              </w:rPr>
+              <w:t>20</w:t>
+            </w:r>
+            <w:r>
+              <w:rPr>
+                <w:rFonts w:ascii="Lato Light" w:hAnsi="Lato Light"/>
+              </w:rPr>
+              <w:t xml:space="preserve"> – </w:t>
+            </w:r>
+            <w:r>
+              <w:rPr>
+                <w:rFonts w:ascii="Lato Light" w:hAnsi="Lato Light"/>
+              </w:rPr>
+              <w:t>September 2021</w:t>
+            </w:r>
           </w:p>
         </w:tc>
       </w:tr>
       <w:tr>
         <w:trPr>
-          <w:trHeight w:val="2376"/>
+          <w:trHeight w:val="1313"/>
         </w:trPr>
         <w:tc>
           <w:tcPr>
@@ -1985,139 +1950,35 @@
               <w:spacing w:line="276" w:lineRule="auto"/>
               <w:rPr>
                 <w:rFonts w:ascii="Lato Light" w:hAnsi="Lato Light"/>
-              </w:rPr>
-            </w:pPr>
-            <w:r>
-              <w:rPr>
-                <w:rFonts w:ascii="Lato Light" w:hAnsi="Lato Light"/>
-              </w:rPr>
-              <w:t>Regent, L.P.</w:t>
-            </w:r>
-            <w:r>
-              <w:rPr>
-                <w:rFonts w:ascii="Lato Light" w:hAnsi="Lato Light"/>
-              </w:rPr>
-              <w:t xml:space="preserve"> – Data Engineer</w:t>
-            </w:r>
-          </w:p>
-          <w:p>
-            <w:pPr>
-              <w:spacing w:line="276" w:lineRule="auto"/>
-              <w:rPr>
-                <w:rFonts w:ascii="Lato Light" w:hAnsi="Lato Light"/>
-                <w:sz w:val="20"/>
-                <w:szCs w:val="20"/>
-              </w:rPr>
-            </w:pPr>
-            <w:r>
-              <w:rPr>
-                <w:rFonts w:ascii="Lato Light" w:hAnsi="Lato Light"/>
-                <w:sz w:val="20"/>
-                <w:szCs w:val="20"/>
-              </w:rPr>
-              <w:t xml:space="preserve">Restoring companies to profitability </w:t>
-            </w:r>
-            <w:r>
-              <w:rPr>
-                <w:rFonts w:ascii="Lato Light" w:hAnsi="Lato Light"/>
-                <w:sz w:val="20"/>
-                <w:szCs w:val="20"/>
-              </w:rPr>
-              <w:t>with cloud native technologies</w:t>
-            </w:r>
-          </w:p>
-          <w:p>
-            <w:pPr>
-              <w:spacing w:line="276" w:lineRule="auto"/>
-              <w:rPr>
-                <w:rFonts w:ascii="Lato Light" w:hAnsi="Lato Light"/>
-                <w:sz w:val="20"/>
-                <w:szCs w:val="20"/>
-              </w:rPr>
-            </w:pPr>
-            <w:r>
-              <w:rPr>
-                <w:rFonts w:ascii="Lato Light" w:hAnsi="Lato Light"/>
-                <w:sz w:val="20"/>
-                <w:szCs w:val="20"/>
-              </w:rPr>
-              <w:t>Engineering</w:t>
-            </w:r>
-            <w:r>
-              <w:rPr>
-                <w:rFonts w:ascii="Lato Light" w:hAnsi="Lato Light"/>
-                <w:sz w:val="20"/>
-                <w:szCs w:val="20"/>
-              </w:rPr>
-              <w:t xml:space="preserve"> data </w:t>
-            </w:r>
-            <w:r>
-              <w:rPr>
-                <w:rFonts w:ascii="Lato Light" w:hAnsi="Lato Light"/>
-                <w:sz w:val="20"/>
-                <w:szCs w:val="20"/>
-              </w:rPr>
-              <w:t>platform</w:t>
-            </w:r>
-            <w:r>
-              <w:rPr>
-                <w:rFonts w:ascii="Lato Light" w:hAnsi="Lato Light"/>
-                <w:sz w:val="20"/>
-                <w:szCs w:val="20"/>
-              </w:rPr>
-              <w:t xml:space="preserve"> for shared services</w:t>
-            </w:r>
-            <w:r>
-              <w:rPr>
-                <w:rFonts w:ascii="Lato Light" w:hAnsi="Lato Light"/>
-                <w:sz w:val="20"/>
-                <w:szCs w:val="20"/>
-              </w:rPr>
-              <w:t xml:space="preserve"> on Kubernetes</w:t>
-            </w:r>
-            <w:r>
-              <w:rPr>
-                <w:rFonts w:ascii="Lato Light" w:hAnsi="Lato Light"/>
-                <w:sz w:val="20"/>
-                <w:szCs w:val="20"/>
-              </w:rPr>
-              <w:t xml:space="preserve"> and Apache Spark</w:t>
-            </w:r>
-          </w:p>
-          <w:p>
-            <w:pPr>
-              <w:spacing w:line="276" w:lineRule="auto"/>
-              <w:rPr>
-                <w:rFonts w:ascii="Lato Light" w:hAnsi="Lato Light"/>
-                <w:sz w:val="20"/>
-                <w:szCs w:val="20"/>
-              </w:rPr>
-            </w:pPr>
-            <w:r>
-              <w:rPr>
-                <w:rFonts w:ascii="Lato Light" w:hAnsi="Lato Light"/>
-                <w:sz w:val="20"/>
-                <w:szCs w:val="20"/>
-              </w:rPr>
-              <w:t>Responsible for maintenance of Snowflake data warehouse</w:t>
-            </w:r>
-          </w:p>
-          <w:p>
-            <w:pPr>
-              <w:spacing w:line="276" w:lineRule="auto"/>
-              <w:rPr>
-                <w:rFonts w:ascii="Lato Light" w:hAnsi="Lato Light"/>
-                <w:sz w:val="20"/>
-                <w:szCs w:val="20"/>
-              </w:rPr>
-            </w:pPr>
-            <w:r>
-              <w:rPr>
-                <w:rFonts w:ascii="Lato Light" w:hAnsi="Lato Light"/>
-                <w:sz w:val="20"/>
-                <w:szCs w:val="20"/>
-              </w:rPr>
-              <w:t>Planned and executed retail platform migration</w:t>
+                <w:sz w:val="20"/>
+                <w:szCs w:val="20"/>
+              </w:rPr>
+            </w:pPr>
+            <w:r>
+              <w:rPr>
+                <w:rFonts w:ascii="Lato Light" w:hAnsi="Lato Light"/>
+                <w:sz w:val="20"/>
+                <w:szCs w:val="20"/>
+              </w:rPr>
+              <w:t>Responsible for new streaming data architecture for 5+ TB of new data per day using transactional data lake</w:t>
+            </w:r>
+          </w:p>
+          <w:p>
+            <w:pPr>
+              <w:spacing w:line="276" w:lineRule="auto"/>
+              <w:rPr>
+                <w:rFonts w:ascii="Lato Light" w:hAnsi="Lato Light"/>
+                <w:sz w:val="20"/>
+                <w:szCs w:val="20"/>
+              </w:rPr>
+            </w:pPr>
+            <w:r>
+              <w:rPr>
+                <w:rFonts w:ascii="Lato Light" w:hAnsi="Lato Light"/>
+                <w:sz w:val="20"/>
+                <w:szCs w:val="20"/>
+              </w:rPr>
+              <w:t>Managing data warehouse of 150+ TB</w:t>
             </w:r>
           </w:p>
         </w:tc>
@@ -2132,24 +1993,12 @@
                 <w:rFonts w:ascii="Lato Light" w:hAnsi="Lato Light"/>
               </w:rPr>
             </w:pPr>
-            <w:r>
-              <w:rPr>
-                <w:rFonts w:ascii="Lato Light" w:hAnsi="Lato Light"/>
-              </w:rPr>
-              <w:t xml:space="preserve">July 2018 – </w:t>
-            </w:r>
-            <w:r>
-              <w:rPr>
-                <w:rFonts w:ascii="Lato Light" w:hAnsi="Lato Light"/>
-              </w:rPr>
-              <w:t>December 2019</w:t>
-            </w:r>
           </w:p>
         </w:tc>
       </w:tr>
       <w:tr>
         <w:trPr>
-          <w:trHeight w:val="2772"/>
+          <w:trHeight w:val="2501"/>
         </w:trPr>
         <w:tc>
           <w:tcPr>
@@ -2166,77 +2015,133 @@
               <w:rPr>
                 <w:rFonts w:ascii="Lato Light" w:hAnsi="Lato Light"/>
               </w:rPr>
-              <w:t>FIJI Water LLC - Data Engineer</w:t>
-            </w:r>
-          </w:p>
-          <w:p>
-            <w:pPr>
-              <w:spacing w:line="276" w:lineRule="auto"/>
-              <w:rPr>
-                <w:rFonts w:ascii="Lato Light" w:hAnsi="Lato Light"/>
-                <w:sz w:val="20"/>
-                <w:szCs w:val="20"/>
-              </w:rPr>
-            </w:pPr>
-            <w:r>
-              <w:rPr>
-                <w:rFonts w:ascii="Lato Light" w:hAnsi="Lato Light"/>
-                <w:sz w:val="20"/>
-                <w:szCs w:val="20"/>
-              </w:rPr>
-              <w:t xml:space="preserve">Architected and developed ETL pipeline </w:t>
-            </w:r>
-            <w:r>
-              <w:rPr>
-                <w:rFonts w:ascii="Lato Light" w:hAnsi="Lato Light"/>
-                <w:sz w:val="20"/>
-                <w:szCs w:val="20"/>
-              </w:rPr>
-              <w:t xml:space="preserve">and data warehouse </w:t>
-            </w:r>
-            <w:r>
-              <w:rPr>
-                <w:rFonts w:ascii="Lato Light" w:hAnsi="Lato Light"/>
-                <w:sz w:val="20"/>
-                <w:szCs w:val="20"/>
-              </w:rPr>
-              <w:t>using Azure Blob Storage, Apache Spark and SQL Server</w:t>
-            </w:r>
-          </w:p>
-          <w:p>
-            <w:pPr>
-              <w:spacing w:line="276" w:lineRule="auto"/>
-              <w:rPr>
-                <w:rFonts w:ascii="Lato Light" w:hAnsi="Lato Light"/>
-                <w:sz w:val="20"/>
-                <w:szCs w:val="20"/>
-              </w:rPr>
-            </w:pPr>
-            <w:r>
-              <w:rPr>
-                <w:rFonts w:ascii="Lato Light" w:hAnsi="Lato Light"/>
-                <w:sz w:val="20"/>
-                <w:szCs w:val="20"/>
-              </w:rPr>
-              <w:t>Automated reporting with and trained teams on Power BI</w:t>
-            </w:r>
-          </w:p>
-          <w:p>
-            <w:pPr>
-              <w:spacing w:line="276" w:lineRule="auto"/>
-              <w:rPr>
-                <w:rFonts w:ascii="Lato Light" w:hAnsi="Lato Light"/>
-                <w:sz w:val="20"/>
-                <w:szCs w:val="20"/>
-              </w:rPr>
-            </w:pPr>
-            <w:r>
-              <w:rPr>
-                <w:rFonts w:ascii="Lato Light" w:hAnsi="Lato Light"/>
-                <w:sz w:val="20"/>
-                <w:szCs w:val="20"/>
-              </w:rPr>
-              <w:t>Contributed to cross-business initiatives and advocated for cloud-native technology in a traditional CPG business</w:t>
+              <w:t>Regent, L.P.</w:t>
+            </w:r>
+            <w:r>
+              <w:rPr>
+                <w:rFonts w:ascii="Lato Light" w:hAnsi="Lato Light"/>
+              </w:rPr>
+              <w:t xml:space="preserve"> – Data Engineer</w:t>
+            </w:r>
+          </w:p>
+          <w:p>
+            <w:pPr>
+              <w:spacing w:line="276" w:lineRule="auto"/>
+              <w:rPr>
+                <w:rFonts w:ascii="Lato Light" w:hAnsi="Lato Light"/>
+                <w:sz w:val="20"/>
+                <w:szCs w:val="20"/>
+              </w:rPr>
+            </w:pPr>
+            <w:r>
+              <w:rPr>
+                <w:rFonts w:ascii="Lato Light" w:hAnsi="Lato Light"/>
+                <w:sz w:val="20"/>
+                <w:szCs w:val="20"/>
+              </w:rPr>
+              <w:t xml:space="preserve">Restoring companies to profitability </w:t>
+            </w:r>
+            <w:r>
+              <w:rPr>
+                <w:rFonts w:ascii="Lato Light" w:hAnsi="Lato Light"/>
+                <w:sz w:val="20"/>
+                <w:szCs w:val="20"/>
+              </w:rPr>
+              <w:t>with cloud native technologies</w:t>
+            </w:r>
+          </w:p>
+          <w:p>
+            <w:pPr>
+              <w:spacing w:line="276" w:lineRule="auto"/>
+              <w:rPr>
+                <w:rFonts w:ascii="Lato Light" w:hAnsi="Lato Light"/>
+                <w:sz w:val="20"/>
+                <w:szCs w:val="20"/>
+              </w:rPr>
+            </w:pPr>
+            <w:r>
+              <w:rPr>
+                <w:rFonts w:ascii="Lato Light" w:hAnsi="Lato Light"/>
+                <w:sz w:val="20"/>
+                <w:szCs w:val="20"/>
+              </w:rPr>
+              <w:t>Engineering</w:t>
+            </w:r>
+            <w:r>
+              <w:rPr>
+                <w:rFonts w:ascii="Lato Light" w:hAnsi="Lato Light"/>
+                <w:sz w:val="20"/>
+                <w:szCs w:val="20"/>
+              </w:rPr>
+              <w:t xml:space="preserve"> data </w:t>
+            </w:r>
+            <w:r>
+              <w:rPr>
+                <w:rFonts w:ascii="Lato Light" w:hAnsi="Lato Light"/>
+                <w:sz w:val="20"/>
+                <w:szCs w:val="20"/>
+              </w:rPr>
+              <w:t>platform</w:t>
+            </w:r>
+            <w:r>
+              <w:rPr>
+                <w:rFonts w:ascii="Lato Light" w:hAnsi="Lato Light"/>
+                <w:sz w:val="20"/>
+                <w:szCs w:val="20"/>
+              </w:rPr>
+              <w:t xml:space="preserve"> for shared services</w:t>
+            </w:r>
+            <w:r>
+              <w:rPr>
+                <w:rFonts w:ascii="Lato Light" w:hAnsi="Lato Light"/>
+                <w:sz w:val="20"/>
+                <w:szCs w:val="20"/>
+              </w:rPr>
+              <w:t xml:space="preserve"> on Kubernetes</w:t>
+            </w:r>
+            <w:r>
+              <w:rPr>
+                <w:rFonts w:ascii="Lato Light" w:hAnsi="Lato Light"/>
+                <w:sz w:val="20"/>
+                <w:szCs w:val="20"/>
+              </w:rPr>
+              <w:t xml:space="preserve"> and Apache Spark</w:t>
+            </w:r>
+          </w:p>
+          <w:p>
+            <w:pPr>
+              <w:spacing w:line="276" w:lineRule="auto"/>
+              <w:rPr>
+                <w:rFonts w:ascii="Lato Light" w:hAnsi="Lato Light"/>
+                <w:sz w:val="20"/>
+                <w:szCs w:val="20"/>
+              </w:rPr>
+            </w:pPr>
+            <w:r>
+              <w:rPr>
+                <w:rFonts w:ascii="Lato Light" w:hAnsi="Lato Light"/>
+                <w:sz w:val="20"/>
+                <w:szCs w:val="20"/>
+              </w:rPr>
+              <w:t>Responsible for maintenance of Snowflake data warehouse</w:t>
+            </w:r>
+          </w:p>
+          <w:p>
+            <w:pPr>
+              <w:spacing w:line="276" w:lineRule="auto"/>
+              <w:rPr>
+                <w:rFonts w:ascii="Lato Light" w:hAnsi="Lato Light"/>
+                <w:sz w:val="20"/>
+                <w:szCs w:val="20"/>
+              </w:rPr>
+            </w:pPr>
+            <w:r>
+              <w:rPr>
+                <w:rFonts w:ascii="Lato Light" w:hAnsi="Lato Light"/>
+                <w:sz w:val="20"/>
+                <w:szCs w:val="20"/>
+              </w:rPr>
+              <w:t>Planned and executed retail platform migration</w:t>
             </w:r>
           </w:p>
         </w:tc>
@@ -2255,32 +2160,20 @@
               <w:rPr>
                 <w:rFonts w:ascii="Lato Light" w:hAnsi="Lato Light"/>
               </w:rPr>
-              <w:t xml:space="preserve">April 2017 </w:t>
-            </w:r>
-            <w:r>
-              <w:rPr>
-                <w:rFonts w:ascii="Lato Light" w:hAnsi="Lato Light"/>
-              </w:rPr>
-              <w:t>–</w:t>
-            </w:r>
-            <w:r>
-              <w:rPr>
-                <w:rFonts w:ascii="Lato Light" w:hAnsi="Lato Light"/>
-              </w:rPr>
-              <w:t xml:space="preserve"> </w:t>
-            </w:r>
-            <w:r>
-              <w:rPr>
-                <w:rFonts w:ascii="Lato Light" w:hAnsi="Lato Light"/>
-              </w:rPr>
-              <w:t>May 2018</w:t>
+              <w:t xml:space="preserve">July 2018 – </w:t>
+            </w:r>
+            <w:r>
+              <w:rPr>
+                <w:rFonts w:ascii="Lato Light" w:hAnsi="Lato Light"/>
+              </w:rPr>
+              <w:t>December 2019</w:t>
             </w:r>
           </w:p>
         </w:tc>
       </w:tr>
       <w:tr>
         <w:trPr>
-          <w:trHeight w:val="2151"/>
+          <w:trHeight w:val="2276"/>
         </w:trPr>
         <w:tc>
           <w:tcPr>
@@ -2297,65 +2190,77 @@
               <w:rPr>
                 <w:rFonts w:ascii="Lato Light" w:hAnsi="Lato Light"/>
               </w:rPr>
-              <w:t>FIJI Water LLC</w:t>
-            </w:r>
-            <w:r>
-              <w:rPr>
-                <w:rFonts w:ascii="Lato Light" w:hAnsi="Lato Light"/>
-              </w:rPr>
-              <w:t xml:space="preserve"> - Sales Analyst Intern</w:t>
-            </w:r>
-          </w:p>
-          <w:p>
-            <w:pPr>
-              <w:spacing w:line="276" w:lineRule="auto"/>
-              <w:rPr>
-                <w:rFonts w:ascii="Lato Light" w:hAnsi="Lato Light"/>
-                <w:sz w:val="20"/>
-                <w:szCs w:val="20"/>
-              </w:rPr>
-            </w:pPr>
-            <w:r>
-              <w:rPr>
-                <w:rFonts w:ascii="Lato Light" w:hAnsi="Lato Light"/>
-                <w:sz w:val="20"/>
-                <w:szCs w:val="20"/>
-              </w:rPr>
-              <w:t>Developed analytics pipeline in SQL Server &amp; Power BI</w:t>
-            </w:r>
-          </w:p>
-          <w:p>
-            <w:pPr>
-              <w:spacing w:line="276" w:lineRule="auto"/>
-              <w:rPr>
-                <w:rFonts w:ascii="Lato Light" w:hAnsi="Lato Light"/>
-                <w:sz w:val="20"/>
-                <w:szCs w:val="20"/>
-              </w:rPr>
-            </w:pPr>
-            <w:r>
-              <w:rPr>
-                <w:rFonts w:ascii="Lato Light" w:hAnsi="Lato Light"/>
-                <w:sz w:val="20"/>
-                <w:szCs w:val="20"/>
-              </w:rPr>
-              <w:t>Consulted on contract management system in SharePoint</w:t>
-            </w:r>
-          </w:p>
-          <w:p>
-            <w:pPr>
-              <w:spacing w:line="276" w:lineRule="auto"/>
-              <w:rPr>
-                <w:rFonts w:ascii="Lato Light" w:hAnsi="Lato Light"/>
-              </w:rPr>
-            </w:pPr>
-            <w:r>
-              <w:rPr>
-                <w:rFonts w:ascii="Lato Light" w:hAnsi="Lato Light"/>
-                <w:sz w:val="20"/>
-                <w:szCs w:val="20"/>
-              </w:rPr>
-              <w:t>Deployed proof of concept application using the Microsoft Business Applications Platform</w:t>
+              <w:t>FIJI Water LLC - Data Engineer</w:t>
+            </w:r>
+          </w:p>
+          <w:p>
+            <w:pPr>
+              <w:spacing w:line="276" w:lineRule="auto"/>
+              <w:rPr>
+                <w:rFonts w:ascii="Lato Light" w:hAnsi="Lato Light"/>
+                <w:sz w:val="20"/>
+                <w:szCs w:val="20"/>
+              </w:rPr>
+            </w:pPr>
+            <w:r>
+              <w:rPr>
+                <w:rFonts w:ascii="Lato Light" w:hAnsi="Lato Light"/>
+                <w:sz w:val="20"/>
+                <w:szCs w:val="20"/>
+              </w:rPr>
+              <w:t xml:space="preserve">Architected and developed ETL pipeline </w:t>
+            </w:r>
+            <w:r>
+              <w:rPr>
+                <w:rFonts w:ascii="Lato Light" w:hAnsi="Lato Light"/>
+                <w:sz w:val="20"/>
+                <w:szCs w:val="20"/>
+              </w:rPr>
+              <w:t xml:space="preserve">and data warehouse </w:t>
+            </w:r>
+            <w:r>
+              <w:rPr>
+                <w:rFonts w:ascii="Lato Light" w:hAnsi="Lato Light"/>
+                <w:sz w:val="20"/>
+                <w:szCs w:val="20"/>
+              </w:rPr>
+              <w:t>using Azure Blob Storage, Apache Spark and SQL Server</w:t>
+            </w:r>
+          </w:p>
+          <w:p>
+            <w:pPr>
+              <w:spacing w:line="276" w:lineRule="auto"/>
+              <w:rPr>
+                <w:rFonts w:ascii="Lato Light" w:hAnsi="Lato Light"/>
+                <w:sz w:val="20"/>
+                <w:szCs w:val="20"/>
+              </w:rPr>
+            </w:pPr>
+            <w:r>
+              <w:rPr>
+                <w:rFonts w:ascii="Lato Light" w:hAnsi="Lato Light"/>
+                <w:sz w:val="20"/>
+                <w:szCs w:val="20"/>
+              </w:rPr>
+              <w:t>Automated reporting with and trained teams on Power BI</w:t>
+            </w:r>
+          </w:p>
+          <w:p>
+            <w:pPr>
+              <w:spacing w:line="276" w:lineRule="auto"/>
+              <w:rPr>
+                <w:rFonts w:ascii="Lato Light" w:hAnsi="Lato Light"/>
+                <w:sz w:val="20"/>
+                <w:szCs w:val="20"/>
+              </w:rPr>
+            </w:pPr>
+            <w:r>
+              <w:rPr>
+                <w:rFonts w:ascii="Lato Light" w:hAnsi="Lato Light"/>
+                <w:sz w:val="20"/>
+                <w:szCs w:val="20"/>
+              </w:rPr>
+              <w:t xml:space="preserve">Contributed to cross-business initiatives </w:t>
             </w:r>
           </w:p>
         </w:tc>
@@ -2374,14 +2279,32 @@
               <w:rPr>
                 <w:rFonts w:ascii="Lato Light" w:hAnsi="Lato Light"/>
               </w:rPr>
-              <w:t>Summer 2016</w:t>
+              <w:t xml:space="preserve">April 2017 </w:t>
+            </w:r>
+            <w:r>
+              <w:rPr>
+                <w:rFonts w:ascii="Lato Light" w:hAnsi="Lato Light"/>
+              </w:rPr>
+              <w:t>–</w:t>
+            </w:r>
+            <w:r>
+              <w:rPr>
+                <w:rFonts w:ascii="Lato Light" w:hAnsi="Lato Light"/>
+              </w:rPr>
+              <w:t xml:space="preserve"> </w:t>
+            </w:r>
+            <w:r>
+              <w:rPr>
+                <w:rFonts w:ascii="Lato Light" w:hAnsi="Lato Light"/>
+              </w:rPr>
+              <w:t>May 2018</w:t>
             </w:r>
           </w:p>
         </w:tc>
       </w:tr>
       <w:tr>
         <w:trPr>
-          <w:trHeight w:val="1890"/>
+          <w:trHeight w:val="1710"/>
         </w:trPr>
         <w:tc>
           <w:tcPr>
@@ -2398,6 +2321,91 @@
               <w:rPr>
                 <w:rFonts w:ascii="Lato Light" w:hAnsi="Lato Light"/>
               </w:rPr>
+              <w:t>FIJI Water LLC</w:t>
+            </w:r>
+            <w:r>
+              <w:rPr>
+                <w:rFonts w:ascii="Lato Light" w:hAnsi="Lato Light"/>
+              </w:rPr>
+              <w:t xml:space="preserve"> - Sales Analyst Intern</w:t>
+            </w:r>
+          </w:p>
+          <w:p>
+            <w:pPr>
+              <w:spacing w:line="276" w:lineRule="auto"/>
+              <w:rPr>
+                <w:rFonts w:ascii="Lato Light" w:hAnsi="Lato Light"/>
+                <w:sz w:val="20"/>
+                <w:szCs w:val="20"/>
+              </w:rPr>
+            </w:pPr>
+            <w:r>
+              <w:rPr>
+                <w:rFonts w:ascii="Lato Light" w:hAnsi="Lato Light"/>
+                <w:sz w:val="20"/>
+                <w:szCs w:val="20"/>
+              </w:rPr>
+              <w:t>Developed analytics pipeline in SQL Server &amp; Power BI</w:t>
+            </w:r>
+          </w:p>
+          <w:p>
+            <w:pPr>
+              <w:spacing w:line="276" w:lineRule="auto"/>
+              <w:rPr>
+                <w:rFonts w:ascii="Lato Light" w:hAnsi="Lato Light"/>
+                <w:sz w:val="20"/>
+                <w:szCs w:val="20"/>
+              </w:rPr>
+            </w:pPr>
+            <w:r>
+              <w:rPr>
+                <w:rFonts w:ascii="Lato Light" w:hAnsi="Lato Light"/>
+                <w:sz w:val="20"/>
+                <w:szCs w:val="20"/>
+              </w:rPr>
+              <w:t>Consulted on contract management system in SharePoint</w:t>
+            </w:r>
+          </w:p>
+        </w:tc>
+        <w:tc>
+          <w:tcPr>
+            <w:tcW w:w="4675" w:type="dxa"/>
+          </w:tcPr>
+          <w:p>
+            <w:pPr>
+              <w:spacing w:line="276" w:lineRule="auto"/>
+              <w:rPr>
+                <w:rFonts w:ascii="Lato Light" w:hAnsi="Lato Light"/>
+              </w:rPr>
+            </w:pPr>
+            <w:r>
+              <w:rPr>
+                <w:rFonts w:ascii="Lato Light" w:hAnsi="Lato Light"/>
+              </w:rPr>
+              <w:t>Summer 2016</w:t>
+            </w:r>
+          </w:p>
+        </w:tc>
+      </w:tr>
+      <w:tr>
+        <w:trPr>
+          <w:trHeight w:val="1412"/>
+        </w:trPr>
+        <w:tc>
+          <w:tcPr>
+            <w:tcW w:w="4675" w:type="dxa"/>
+          </w:tcPr>
+          <w:p>
+            <w:pPr>
+              <w:spacing w:line="276" w:lineRule="auto"/>
+              <w:rPr>
+                <w:rFonts w:ascii="Lato Light" w:hAnsi="Lato Light"/>
+              </w:rPr>
+            </w:pPr>
+            <w:r>
+              <w:rPr>
+                <w:rFonts w:ascii="Lato Light" w:hAnsi="Lato Light"/>
+              </w:rPr>
               <w:t>The Wonderful Company</w:t>
             </w:r>
             <w:r>
@@ -2447,24 +2455,6 @@
                 <w:szCs w:val="20"/>
               </w:rPr>
               <w:t>Supported Recruiting team in daily activities</w:t>
-            </w:r>
-          </w:p>
-          <w:p>
-            <w:pPr>
-              <w:spacing w:line="276" w:lineRule="auto"/>
-              <w:rPr>
-                <w:rFonts w:ascii="Lato Light" w:hAnsi="Lato Light"/>
-                <w:sz w:val="20"/>
-                <w:szCs w:val="20"/>
-              </w:rPr>
-            </w:pPr>
-            <w:r>
-              <w:rPr>
-                <w:rFonts w:ascii="Lato Light" w:hAnsi="Lato Light"/>
-                <w:sz w:val="20"/>
-                <w:szCs w:val="20"/>
-              </w:rPr>
-              <w:t>Established framework for standard operating procedure documentation</w:t>
             </w:r>
           </w:p>
         </w:tc>
@@ -2545,41 +2535,32 @@
                 <w:sz w:val="20"/>
                 <w:szCs w:val="20"/>
               </w:rPr>
-              <w:t>Supported iOS app production &amp; deployment process with Git and Jenkins</w:t>
-            </w:r>
-          </w:p>
-          <w:p>
-            <w:pPr>
-              <w:spacing w:line="276" w:lineRule="auto"/>
-              <w:rPr>
-                <w:rFonts w:ascii="Lato Light" w:hAnsi="Lato Light"/>
-              </w:rPr>
-            </w:pPr>
-            <w:r>
-              <w:rPr>
-                <w:rFonts w:ascii="Lato Light" w:hAnsi="Lato Light"/>
-                <w:sz w:val="20"/>
-                <w:szCs w:val="20"/>
-              </w:rPr>
-              <w:t>Devel</w:t>
-            </w:r>
-            <w:r>
-              <w:rPr>
-                <w:rFonts w:ascii="Lato Light" w:hAnsi="Lato Light"/>
-                <w:sz w:val="20"/>
-                <w:szCs w:val="20"/>
-              </w:rPr>
-              <w:t>oped backend systems with Scala</w:t>
-            </w:r>
-            <w:r>
-              <w:rPr>
-                <w:rFonts w:ascii="Lato Light" w:hAnsi="Lato Light"/>
-                <w:sz w:val="20"/>
-                <w:szCs w:val="20"/>
-              </w:rPr>
-              <w:t xml:space="preserve">, </w:t>
-            </w:r>
-            <w:proofErr w:type="spellStart"/>
+              <w:t xml:space="preserve">Supported iOS app </w:t>
+            </w:r>
+            <w:r>
+              <w:rPr>
+                <w:rFonts w:ascii="Lato Light" w:hAnsi="Lato Light"/>
+                <w:sz w:val="20"/>
+                <w:szCs w:val="20"/>
+              </w:rPr>
+              <w:t>deployment, d</w:t>
+            </w:r>
+            <w:r>
+              <w:rPr>
+                <w:rFonts w:ascii="Lato Light" w:hAnsi="Lato Light"/>
+                <w:sz w:val="20"/>
+                <w:szCs w:val="20"/>
+              </w:rPr>
+              <w:t>evel</w:t>
+            </w:r>
+            <w:r>
+              <w:rPr>
+                <w:rFonts w:ascii="Lato Light" w:hAnsi="Lato Light"/>
+                <w:sz w:val="20"/>
+                <w:szCs w:val="20"/>
+              </w:rPr>
+              <w:t xml:space="preserve">oped backend systems with </w:t>
+            </w:r>
             <w:r>
               <w:rPr>
                 <w:rFonts w:ascii="Lato Light" w:hAnsi="Lato Light"/>
@@ -2587,15 +2568,6 @@
                 <w:szCs w:val="20"/>
               </w:rPr>
               <w:t>Akka</w:t>
-            </w:r>
-            <w:proofErr w:type="spellEnd"/>
-            <w:r>
-              <w:rPr>
-                <w:rFonts w:ascii="Lato Light" w:hAnsi="Lato Light"/>
-                <w:sz w:val="20"/>
-                <w:szCs w:val="20"/>
-              </w:rPr>
-              <w:t xml:space="preserve"> and MySQL</w:t>
             </w:r>
           </w:p>
         </w:tc>
@@ -2650,7 +2622,7 @@
 </file>
 
 <file path=word/endnotes.xml><?xml version="1.0" encoding="utf-8"?>
-<w:endnotes xmlns:wpc="http://schemas.microsoft.com/office/word/2010/wordprocessingCanvas" xmlns:cx="http://schemas.microsoft.com/office/drawing/2014/chartex" xmlns:cx1="http://schemas.microsoft.com/office/drawing/2015/9/8/chartex" xmlns:cx2="http://schemas.microsoft.com/office/drawing/2015/10/21/chartex" xmlns:cx3="http://schemas.microsoft.com/office/drawing/2016/5/9/chartex" xmlns:cx4="http://schemas.microsoft.com/office/drawing/2016/5/10/chartex" xmlns:cx5="http://schemas.microsoft.com/office/drawing/2016/5/11/chartex" xmlns:cx6="http://schemas.microsoft.com/office/drawing/2016/5/12/chartex" xmlns:cx7="http://schemas.microsoft.com/office/drawing/2016/5/13/chartex" xmlns:cx8="http://schemas.microsoft.com/office/drawing/2016/5/14/chartex" xmlns:mc="http://schemas.openxmlformats.org/markup-compatibility/2006" xmlns:aink="http://schemas.microsoft.com/office/drawing/2016/ink" xmlns:am3d="http://schemas.microsoft.com/office/drawing/2017/model3d" xmlns:o="urn:schemas-microsoft-com:office:office" xmlns:r="http://schemas.openxmlformats.org/officeDocument/2006/relationships" xmlns:m="http://schemas.openxmlformats.org/officeDocument/2006/math" xmlns:v="urn:schemas-microsoft-com:vml" xmlns:wp14="http://schemas.microsoft.com/office/word/2010/wordprocessingDrawing" xmlns:wp="http://schemas.openxmlformats.org/drawingml/2006/wordprocessingDrawing" xmlns:w10="urn:schemas-microsoft-com:office:word" xmlns:w="http://schemas.openxmlformats.org/wordprocessingml/2006/main" xmlns:w14="http://schemas.microsoft.com/office/word/2010/wordml" xmlns:w15="http://schemas.microsoft.com/office/word/2012/wordml" xmlns:w16cid="http://schemas.microsoft.com/office/word/2016/wordml/cid" xmlns:w16se="http://schemas.microsoft.com/office/word/2015/wordml/symex" xmlns:wpg="http://schemas.microsoft.com/office/word/2010/wordprocessingGroup" xmlns:wpi="http://schemas.microsoft.com/office/word/2010/wordprocessingInk" xmlns:wne="http://schemas.microsoft.com/office/word/2006/wordml" xmlns:wps="http://schemas.microsoft.com/office/word/2010/wordprocessingShape" mc:Ignorable="w14 w15 w16se w16cid wp14">
+<w:endnotes xmlns:wpc="http://schemas.microsoft.com/office/word/2010/wordprocessingCanvas" xmlns:cx="http://schemas.microsoft.com/office/drawing/2014/chartex" xmlns:cx1="http://schemas.microsoft.com/office/drawing/2015/9/8/chartex" xmlns:cx2="http://schemas.microsoft.com/office/drawing/2015/10/21/chartex" xmlns:cx3="http://schemas.microsoft.com/office/drawing/2016/5/9/chartex" xmlns:cx4="http://schemas.microsoft.com/office/drawing/2016/5/10/chartex" xmlns:cx5="http://schemas.microsoft.com/office/drawing/2016/5/11/chartex" xmlns:cx6="http://schemas.microsoft.com/office/drawing/2016/5/12/chartex" xmlns:cx7="http://schemas.microsoft.com/office/drawing/2016/5/13/chartex" xmlns:cx8="http://schemas.microsoft.com/office/drawing/2016/5/14/chartex" xmlns:mc="http://schemas.openxmlformats.org/markup-compatibility/2006" xmlns:aink="http://schemas.microsoft.com/office/drawing/2016/ink" xmlns:am3d="http://schemas.microsoft.com/office/drawing/2017/model3d" xmlns:o="urn:schemas-microsoft-com:office:office" xmlns:r="http://schemas.openxmlformats.org/officeDocument/2006/relationships" xmlns:m="http://schemas.openxmlformats.org/officeDocument/2006/math" xmlns:v="urn:schemas-microsoft-com:vml" xmlns:wp14="http://schemas.microsoft.com/office/word/2010/wordprocessingDrawing" xmlns:wp="http://schemas.openxmlformats.org/drawingml/2006/wordprocessingDrawing" xmlns:w10="urn:schemas-microsoft-com:office:word" xmlns:w="http://schemas.openxmlformats.org/wordprocessingml/2006/main" xmlns:w14="http://schemas.microsoft.com/office/word/2010/wordml" xmlns:w15="http://schemas.microsoft.com/office/word/2012/wordml" xmlns:w16cex="http://schemas.microsoft.com/office/word/2018/wordml/cex" xmlns:w16cid="http://schemas.microsoft.com/office/word/2016/wordml/cid" xmlns:w16="http://schemas.microsoft.com/office/word/2018/wordml" xmlns:w16sdtdh="http://schemas.microsoft.com/office/word/2020/wordml/sdtdatahash" xmlns:w16se="http://schemas.microsoft.com/office/word/2015/wordml/symex" xmlns:wpg="http://schemas.microsoft.com/office/word/2010/wordprocessingGroup" xmlns:wpi="http://schemas.microsoft.com/office/word/2010/wordprocessingInk" xmlns:wne="http://schemas.microsoft.com/office/word/2006/wordml" xmlns:wps="http://schemas.microsoft.com/office/word/2010/wordprocessingShape" mc:Ignorable="w14 w15 w16se w16cid w16 w16cex w16sdtdh wp14">
   <w:endnote w:type="separator" w:id="-1">
     <w:p>
       <w:r>
@@ -2669,7 +2641,7 @@
 </file>
 
 <file path=word/footnotes.xml><?xml version="1.0" encoding="utf-8"?>
-<w:footnotes xmlns:wpc="http://schemas.microsoft.com/office/word/2010/wordprocessingCanvas" xmlns:cx="http://schemas.microsoft.com/office/drawing/2014/chartex" xmlns:cx1="http://schemas.microsoft.com/office/drawing/2015/9/8/chartex" xmlns:cx2="http://schemas.microsoft.com/office/drawing/2015/10/21/chartex" xmlns:cx3="http://schemas.microsoft.com/office/drawing/2016/5/9/chartex" xmlns:cx4="http://schemas.microsoft.com/office/drawing/2016/5/10/chartex" xmlns:cx5="http://schemas.microsoft.com/office/drawing/2016/5/11/chartex" xmlns:cx6="http://schemas.microsoft.com/office/drawing/2016/5/12/chartex" xmlns:cx7="http://schemas.microsoft.com/office/drawing/2016/5/13/chartex" xmlns:cx8="http://schemas.microsoft.com/office/drawing/2016/5/14/chartex" xmlns:mc="http://schemas.openxmlformats.org/markup-compatibility/2006" xmlns:aink="http://schemas.microsoft.com/office/drawing/2016/ink" xmlns:am3d="http://schemas.microsoft.com/office/drawing/2017/model3d" xmlns:o="urn:schemas-microsoft-com:office:office" xmlns:r="http://schemas.openxmlformats.org/officeDocument/2006/relationships" xmlns:m="http://schemas.openxmlformats.org/officeDocument/2006/math" xmlns:v="urn:schemas-microsoft-com:vml" xmlns:wp14="http://schemas.microsoft.com/office/word/2010/wordprocessingDrawing" xmlns:wp="http://schemas.openxmlformats.org/drawingml/2006/wordprocessingDrawing" xmlns:w10="urn:schemas-microsoft-com:office:word" xmlns:w="http://schemas.openxmlformats.org/wordprocessingml/2006/main" xmlns:w14="http://schemas.microsoft.com/office/word/2010/wordml" xmlns:w15="http://schemas.microsoft.com/office/word/2012/wordml" xmlns:w16cid="http://schemas.microsoft.com/office/word/2016/wordml/cid" xmlns:w16se="http://schemas.microsoft.com/office/word/2015/wordml/symex" xmlns:wpg="http://schemas.microsoft.com/office/word/2010/wordprocessingGroup" xmlns:wpi="http://schemas.microsoft.com/office/word/2010/wordprocessingInk" xmlns:wne="http://schemas.microsoft.com/office/word/2006/wordml" xmlns:wps="http://schemas.microsoft.com/office/word/2010/wordprocessingShape" mc:Ignorable="w14 w15 w16se w16cid wp14">
+<w:footnotes xmlns:wpc="http://schemas.microsoft.com/office/word/2010/wordprocessingCanvas" xmlns:cx="http://schemas.microsoft.com/office/drawing/2014/chartex" xmlns:cx1="http://schemas.microsoft.com/office/drawing/2015/9/8/chartex" xmlns:cx2="http://schemas.microsoft.com/office/drawing/2015/10/21/chartex" xmlns:cx3="http://schemas.microsoft.com/office/drawing/2016/5/9/chartex" xmlns:cx4="http://schemas.microsoft.com/office/drawing/2016/5/10/chartex" xmlns:cx5="http://schemas.microsoft.com/office/drawing/2016/5/11/chartex" xmlns:cx6="http://schemas.microsoft.com/office/drawing/2016/5/12/chartex" xmlns:cx7="http://schemas.microsoft.com/office/drawing/2016/5/13/chartex" xmlns:cx8="http://schemas.microsoft.com/office/drawing/2016/5/14/chartex" xmlns:mc="http://schemas.openxmlformats.org/markup-compatibility/2006" xmlns:aink="http://schemas.microsoft.com/office/drawing/2016/ink" xmlns:am3d="http://schemas.microsoft.com/office/drawing/2017/model3d" xmlns:o="urn:schemas-microsoft-com:office:office" xmlns:r="http://schemas.openxmlformats.org/officeDocument/2006/relationships" xmlns:m="http://schemas.openxmlformats.org/officeDocument/2006/math" xmlns:v="urn:schemas-microsoft-com:vml" xmlns:wp14="http://schemas.microsoft.com/office/word/2010/wordprocessingDrawing" xmlns:wp="http://schemas.openxmlformats.org/drawingml/2006/wordprocessingDrawing" xmlns:w10="urn:schemas-microsoft-com:office:word" xmlns:w="http://schemas.openxmlformats.org/wordprocessingml/2006/main" xmlns:w14="http://schemas.microsoft.com/office/word/2010/wordml" xmlns:w15="http://schemas.microsoft.com/office/word/2012/wordml" xmlns:w16cex="http://schemas.microsoft.com/office/word/2018/wordml/cex" xmlns:w16cid="http://schemas.microsoft.com/office/word/2016/wordml/cid" xmlns:w16="http://schemas.microsoft.com/office/word/2018/wordml" xmlns:w16sdtdh="http://schemas.microsoft.com/office/word/2020/wordml/sdtdatahash" xmlns:w16se="http://schemas.microsoft.com/office/word/2015/wordml/symex" xmlns:wpg="http://schemas.microsoft.com/office/word/2010/wordprocessingGroup" xmlns:wpi="http://schemas.microsoft.com/office/word/2010/wordprocessingInk" xmlns:wne="http://schemas.microsoft.com/office/word/2006/wordml" xmlns:wps="http://schemas.microsoft.com/office/word/2010/wordprocessingShape" mc:Ignorable="w14 w15 w16se w16cid w16 w16cex w16sdtdh wp14">
   <w:footnote w:type="separator" w:id="-1">
     <w:p>
       <w:r>
@@ -2688,7 +2660,7 @@
 </file>
 
 <file path=word/header1.xml><?xml version="1.0" encoding="utf-8"?>
-<w:hdr xmlns:wpc="http://schemas.microsoft.com/office/word/2010/wordprocessingCanvas" xmlns:cx="http://schemas.microsoft.com/office/drawing/2014/chartex" xmlns:cx1="http://schemas.microsoft.com/office/drawing/2015/9/8/chartex" xmlns:cx2="http://schemas.microsoft.com/office/drawing/2015/10/21/chartex" xmlns:cx3="http://schemas.microsoft.com/office/drawing/2016/5/9/chartex" xmlns:cx4="http://schemas.microsoft.com/office/drawing/2016/5/10/chartex" xmlns:cx5="http://schemas.microsoft.com/office/drawing/2016/5/11/chartex" xmlns:cx6="http://schemas.microsoft.com/office/drawing/2016/5/12/chartex" xmlns:cx7="http://schemas.microsoft.com/office/drawing/2016/5/13/chartex" xmlns:cx8="http://schemas.microsoft.com/office/drawing/2016/5/14/chartex" xmlns:mc="http://schemas.openxmlformats.org/markup-compatibility/2006" xmlns:aink="http://schemas.microsoft.com/office/drawing/2016/ink" xmlns:am3d="http://schemas.microsoft.com/office/drawing/2017/model3d" xmlns:o="urn:schemas-microsoft-com:office:office" xmlns:r="http://schemas.openxmlformats.org/officeDocument/2006/relationships" xmlns:m="http://schemas.openxmlformats.org/officeDocument/2006/math" xmlns:v="urn:schemas-microsoft-com:vml" xmlns:wp14="http://schemas.microsoft.com/office/word/2010/wordprocessingDrawing" xmlns:wp="http://schemas.openxmlformats.org/drawingml/2006/wordprocessingDrawing" xmlns:w10="urn:schemas-microsoft-com:office:word" xmlns:w="http://schemas.openxmlformats.org/wordprocessingml/2006/main" xmlns:w14="http://schemas.microsoft.com/office/word/2010/wordml" xmlns:w15="http://schemas.microsoft.com/office/word/2012/wordml" xmlns:w16cid="http://schemas.microsoft.com/office/word/2016/wordml/cid" xmlns:w16se="http://schemas.microsoft.com/office/word/2015/wordml/symex" xmlns:wpg="http://schemas.microsoft.com/office/word/2010/wordprocessingGroup" xmlns:wpi="http://schemas.microsoft.com/office/word/2010/wordprocessingInk" xmlns:wne="http://schemas.microsoft.com/office/word/2006/wordml" xmlns:wps="http://schemas.microsoft.com/office/word/2010/wordprocessingShape" mc:Ignorable="w14 w15 w16se w16cid wp14">
+<w:hdr xmlns:wpc="http://schemas.microsoft.com/office/word/2010/wordprocessingCanvas" xmlns:cx="http://schemas.microsoft.com/office/drawing/2014/chartex" xmlns:cx1="http://schemas.microsoft.com/office/drawing/2015/9/8/chartex" xmlns:cx2="http://schemas.microsoft.com/office/drawing/2015/10/21/chartex" xmlns:cx3="http://schemas.microsoft.com/office/drawing/2016/5/9/chartex" xmlns:cx4="http://schemas.microsoft.com/office/drawing/2016/5/10/chartex" xmlns:cx5="http://schemas.microsoft.com/office/drawing/2016/5/11/chartex" xmlns:cx6="http://schemas.microsoft.com/office/drawing/2016/5/12/chartex" xmlns:cx7="http://schemas.microsoft.com/office/drawing/2016/5/13/chartex" xmlns:cx8="http://schemas.microsoft.com/office/drawing/2016/5/14/chartex" xmlns:mc="http://schemas.openxmlformats.org/markup-compatibility/2006" xmlns:aink="http://schemas.microsoft.com/office/drawing/2016/ink" xmlns:am3d="http://schemas.microsoft.com/office/drawing/2017/model3d" xmlns:o="urn:schemas-microsoft-com:office:office" xmlns:r="http://schemas.openxmlformats.org/officeDocument/2006/relationships" xmlns:m="http://schemas.openxmlformats.org/officeDocument/2006/math" xmlns:v="urn:schemas-microsoft-com:vml" xmlns:wp14="http://schemas.microsoft.com/office/word/2010/wordprocessingDrawing" xmlns:wp="http://schemas.openxmlformats.org/drawingml/2006/wordprocessingDrawing" xmlns:w10="urn:schemas-microsoft-com:office:word" xmlns:w="http://schemas.openxmlformats.org/wordprocessingml/2006/main" xmlns:w14="http://schemas.microsoft.com/office/word/2010/wordml" xmlns:w15="http://schemas.microsoft.com/office/word/2012/wordml" xmlns:w16cex="http://schemas.microsoft.com/office/word/2018/wordml/cex" xmlns:w16cid="http://schemas.microsoft.com/office/word/2016/wordml/cid" xmlns:w16="http://schemas.microsoft.com/office/word/2018/wordml" xmlns:w16sdtdh="http://schemas.microsoft.com/office/word/2020/wordml/sdtdatahash" xmlns:w16se="http://schemas.microsoft.com/office/word/2015/wordml/symex" xmlns:wpg="http://schemas.microsoft.com/office/word/2010/wordprocessingGroup" xmlns:wpi="http://schemas.microsoft.com/office/word/2010/wordprocessingInk" xmlns:wne="http://schemas.microsoft.com/office/word/2006/wordml" xmlns:wps="http://schemas.microsoft.com/office/word/2010/wordprocessingShape" mc:Ignorable="w14 w15 w16se w16cid w16 w16cex w16sdtdh wp14">
   <w:p>
     <w:pPr>
       <w:spacing w:line="360" w:lineRule="auto"/>
@@ -2793,7 +2765,7 @@
 </file>
 
 <file path=word/styles.xml><?xml version="1.0" encoding="utf-8"?>
-<w:styles xmlns:mc="http://schemas.openxmlformats.org/markup-compatibility/2006" xmlns:r="http://schemas.openxmlformats.org/officeDocument/2006/relationships" xmlns:w="http://schemas.openxmlformats.org/wordprocessingml/2006/main" xmlns:w14="http://schemas.microsoft.com/office/word/2010/wordml" xmlns:w15="http://schemas.microsoft.com/office/word/2012/wordml" xmlns:w16cid="http://schemas.microsoft.com/office/word/2016/wordml/cid" xmlns:w16se="http://schemas.microsoft.com/office/word/2015/wordml/symex" mc:Ignorable="w14 w15 w16se w16cid">
+<w:styles xmlns:mc="http://schemas.openxmlformats.org/markup-compatibility/2006" xmlns:r="http://schemas.openxmlformats.org/officeDocument/2006/relationships" xmlns:w="http://schemas.openxmlformats.org/wordprocessingml/2006/main" xmlns:w14="http://schemas.microsoft.com/office/word/2010/wordml" xmlns:w15="http://schemas.microsoft.com/office/word/2012/wordml" xmlns:w16cex="http://schemas.microsoft.com/office/word/2018/wordml/cex" xmlns:w16cid="http://schemas.microsoft.com/office/word/2016/wordml/cid" xmlns:w16="http://schemas.microsoft.com/office/word/2018/wordml" xmlns:w16sdtdh="http://schemas.microsoft.com/office/word/2020/wordml/sdtdatahash" xmlns:w16se="http://schemas.microsoft.com/office/word/2015/wordml/symex" mc:Ignorable="w14 w15 w16se w16cid w16 w16cex w16sdtdh">
   <w:docDefaults>
     <w:rPrDefault>
       <w:rPr>
@@ -2805,7 +2777,7 @@
     </w:rPrDefault>
     <w:pPrDefault/>
   </w:docDefaults>
-  <w:latentStyles w:defLockedState="0" w:defUIPriority="99" w:defSemiHidden="0" w:defUnhideWhenUsed="0" w:defQFormat="0" w:count="375">
+  <w:latentStyles w:defLockedState="0" w:defUIPriority="99" w:defSemiHidden="0" w:defUnhideWhenUsed="0" w:defQFormat="0" w:count="376">
     <w:lsdException w:name="Normal" w:uiPriority="0" w:qFormat="1"/>
     <w:lsdException w:name="heading 1" w:uiPriority="9" w:qFormat="1"/>
     <w:lsdException w:name="heading 2" w:semiHidden="1" w:uiPriority="9" w:unhideWhenUsed="1" w:qFormat="1"/>
@@ -2911,7 +2883,6 @@
     <w:lsdException w:name="HTML Sample" w:semiHidden="1" w:unhideWhenUsed="1"/>
     <w:lsdException w:name="HTML Typewriter" w:semiHidden="1" w:unhideWhenUsed="1"/>
     <w:lsdException w:name="HTML Variable" w:semiHidden="1" w:unhideWhenUsed="1"/>
-    <w:lsdException w:name="Normal Table" w:semiHidden="1" w:unhideWhenUsed="1"/>
     <w:lsdException w:name="annotation subject" w:semiHidden="1" w:unhideWhenUsed="1"/>
     <w:lsdException w:name="No List" w:semiHidden="1" w:unhideWhenUsed="1"/>
     <w:lsdException w:name="Outline List 1" w:semiHidden="1" w:unhideWhenUsed="1"/>
@@ -2958,10 +2929,8 @@
     <w:lsdException w:name="Table Subtle 2" w:semiHidden="1" w:unhideWhenUsed="1"/>
     <w:lsdException w:name="Table Web 1" w:semiHidden="1" w:unhideWhenUsed="1"/>
     <w:lsdException w:name="Table Web 2" w:semiHidden="1" w:unhideWhenUsed="1"/>
-    <w:lsdException w:name="Table Web 3" w:semiHidden="1" w:unhideWhenUsed="1"/>
     <w:lsdException w:name="Balloon Text" w:semiHidden="1" w:unhideWhenUsed="1"/>
     <w:lsdException w:name="Table Grid" w:uiPriority="39"/>
-    <w:lsdException w:name="Table Theme" w:semiHidden="1" w:unhideWhenUsed="1"/>
     <w:lsdException w:name="Placeholder Text" w:semiHidden="1"/>
     <w:lsdException w:name="No Spacing" w:uiPriority="1" w:qFormat="1"/>
     <w:lsdException w:name="Light Shading" w:uiPriority="60"/>
@@ -3179,6 +3148,7 @@
     <w:lsdException w:name="List Table 7 Colorful Accent 6" w:uiPriority="52"/>
     <w:lsdException w:name="Mention" w:semiHidden="1" w:unhideWhenUsed="1"/>
     <w:lsdException w:name="Smart Hyperlink" w:semiHidden="1" w:unhideWhenUsed="1"/>
+    <w:lsdException w:name="Smart Link" w:semiHidden="1" w:unhideWhenUsed="1"/>
   </w:latentStyles>
   <w:style w:type="paragraph" w:default="1" w:styleId="Normal">
     <w:name w:val="Normal"/>

</xml_diff>